<commit_message>
Deploying to gh-pages-test from @ eea/CLMS_documents@e4f9cdff514feebc2f8d6ab05249c97b0a927ca5 🚀
</commit_message>
<xml_diff>
--- a/src/templates/ATBD/CLMS_ATBD_Template.docx
+++ b/src/templates/ATBD/CLMS_ATBD_Template.docx
@@ -106,14 +106,6 @@
       </w:r>
       <w:r>
         <w:t xml:space="preserve">name</w:t>
-      </w:r>
-    </w:p>
-    <w:p>
-      <w:pPr>
-        <w:pStyle w:val="Author"/>
-      </w:pPr>
-      <w:r>
-        <w:t xml:space="preserve">CLMS</w:t>
       </w:r>
     </w:p>
     <w:p>

</xml_diff>